<commit_message>
Adding new commant to the shell cheat sheet and compliting comunications guidelines
</commit_message>
<xml_diff>
--- a/06 Stadistical inference/03 Empirical Bayes.docx
+++ b/06 Stadistical inference/03 Empirical Bayes.docx
@@ -65,15 +65,7 @@
         <w:t>, such as analyzing a scientific study</w:t>
       </w:r>
       <w:r>
-        <w:t xml:space="preserve">. However, production systems often need to perform estimation in a fraction of a </w:t>
-      </w:r>
-      <w:proofErr w:type="gramStart"/>
-      <w:r>
-        <w:t>second, and</w:t>
-      </w:r>
-      <w:proofErr w:type="gramEnd"/>
-      <w:r>
-        <w:t xml:space="preserve"> run them thousands or millions of times each day</w:t>
+        <w:t>. However, production systems often need to perform estimation in a fraction of a second, and run them thousands or millions of times each day</w:t>
       </w:r>
       <w:r>
         <w:t>.</w:t>
@@ -127,21 +119,11 @@
       <w:r>
         <w:t xml:space="preserve">, where a beta distribution </w:t>
       </w:r>
-      <w:proofErr w:type="spellStart"/>
-      <w:r>
-        <w:t>fiton</w:t>
-      </w:r>
-      <w:proofErr w:type="spellEnd"/>
-      <w:r>
-        <w:t xml:space="preserve"> all observations is then used to improve each individually. </w:t>
-      </w:r>
-      <w:proofErr w:type="gramStart"/>
-      <w:r>
-        <w:t>As long as</w:t>
-      </w:r>
-      <w:proofErr w:type="gramEnd"/>
-      <w:r>
-        <w:t xml:space="preserve"> you have a lot of examples, you don’t need to bring in prior expectations.</w:t>
+      <w:r>
+        <w:t>fit on</w:t>
+      </w:r>
+      <w:r>
+        <w:t xml:space="preserve"> all observations is then used to improve each individually. As long as you have a lot of examples, you don’t need to bring in prior expectations.</w:t>
       </w:r>
     </w:p>
     <w:p>
@@ -356,15 +338,7 @@
         <w:jc w:val="both"/>
       </w:pPr>
       <w:r>
-        <w:t xml:space="preserve">Imagine the player gets a single hit. His record for the season is now “1 hit; 1 at bat.” We </w:t>
-      </w:r>
-      <w:proofErr w:type="gramStart"/>
-      <w:r>
-        <w:t>have to</w:t>
-      </w:r>
-      <w:proofErr w:type="gramEnd"/>
-      <w:r>
-        <w:t xml:space="preserve"> then update our probabilities- we want to shift this entire curve over just a bit to reflect our new information. According to that our new parameters will be:</w:t>
+        <w:t>Imagine the player gets a single hit. His record for the season is now “1 hit; 1 at bat.” We have to then update our probabilities- we want to shift this entire curve over just a bit to reflect our new information. According to that our new parameters will be:</w:t>
       </w:r>
     </w:p>
     <w:p>
@@ -1796,6 +1770,9 @@
         <w:jc w:val="center"/>
       </w:pPr>
       <w:r>
+        <w:rPr>
+          <w:noProof/>
+        </w:rPr>
         <w:lastRenderedPageBreak/>
         <w:drawing>
           <wp:inline distT="0" distB="0" distL="0" distR="0" wp14:anchorId="2B4CCFC4" wp14:editId="0FA14271">
@@ -1844,19 +1821,7 @@
         <w:jc w:val="both"/>
       </w:pPr>
       <w:r>
-        <w:t>Notice that crossover point: to have</w:t>
-      </w:r>
-      <w:r>
-        <w:t xml:space="preserve"> </w:t>
-      </w:r>
-      <w:r>
-        <w:t>a PEP less than 50%, you need to have a shrunken batting average</w:t>
-      </w:r>
-      <w:r>
-        <w:t xml:space="preserve"> </w:t>
-      </w:r>
-      <w:r>
-        <w:t>greater than .300.</w:t>
+        <w:t>Notice that crossover point: to have a PEP less than 50%, you need to have a shrunken batting average greater than .300.</w:t>
       </w:r>
     </w:p>
     <w:p>
@@ -1869,6 +1834,9 @@
         <w:jc w:val="center"/>
       </w:pPr>
       <w:r>
+        <w:rPr>
+          <w:noProof/>
+        </w:rPr>
         <w:drawing>
           <wp:inline distT="0" distB="0" distL="0" distR="0" wp14:anchorId="251B992D" wp14:editId="040988F4">
             <wp:extent cx="3438130" cy="2609850"/>

</xml_diff>